<commit_message>
Documentos que hay que tocar para la Iteracion 11
</commit_message>
<xml_diff>
--- a/se/Trabajo Profesional/Disciplinas/2.Requerimiento/RE - Especificación de Requerimientos Funcionales.docx
+++ b/se/Trabajo Profesional/Disciplinas/2.Requerimiento/RE - Especificación de Requerimientos Funcionales.docx
@@ -1,6 +1,6 @@
 
 <file path=word/document.xml><?xml version="1.0" encoding="utf-8"?>
-<w:document xmlns:wpc="http://schemas.microsoft.com/office/word/2010/wordprocessingCanvas" xmlns:mc="http://schemas.openxmlformats.org/markup-compatibility/2006" xmlns:o="urn:schemas-microsoft-com:office:office" xmlns:r="http://schemas.openxmlformats.org/officeDocument/2006/relationships" xmlns:m="http://schemas.openxmlformats.org/officeDocument/2006/math" xmlns:v="urn:schemas-microsoft-com:vml" xmlns:wp14="http://schemas.microsoft.com/office/word/2010/wordprocessingDrawing" xmlns:wp="http://schemas.openxmlformats.org/drawingml/2006/wordprocessingDrawing" xmlns:w10="urn:schemas-microsoft-com:office:word" xmlns:w="http://schemas.openxmlformats.org/wordprocessingml/2006/main" xmlns:w14="http://schemas.microsoft.com/office/word/2010/wordml" xmlns:wpg="http://schemas.microsoft.com/office/word/2010/wordprocessingGroup" xmlns:wpi="http://schemas.microsoft.com/office/word/2010/wordprocessingInk" xmlns:wne="http://schemas.microsoft.com/office/word/2006/wordml" xmlns:wps="http://schemas.microsoft.com/office/word/2010/wordprocessingShape" mc:Ignorable="w14 wp14">
+<w:document xmlns:ve="http://schemas.openxmlformats.org/markup-compatibility/2006" xmlns:o="urn:schemas-microsoft-com:office:office" xmlns:r="http://schemas.openxmlformats.org/officeDocument/2006/relationships" xmlns:m="http://schemas.openxmlformats.org/officeDocument/2006/math" xmlns:v="urn:schemas-microsoft-com:vml" xmlns:wp="http://schemas.openxmlformats.org/drawingml/2006/wordprocessingDrawing" xmlns:w10="urn:schemas-microsoft-com:office:word" xmlns:w="http://schemas.openxmlformats.org/wordprocessingml/2006/main" xmlns:wne="http://schemas.microsoft.com/office/word/2006/wordml">
   <w:body>
     <w:p>
       <w:pPr>
@@ -224,7 +224,7 @@
           <w:insideH w:val="single" w:sz="4" w:space="0" w:color="auto"/>
           <w:insideV w:val="single" w:sz="4" w:space="0" w:color="auto"/>
         </w:tblBorders>
-        <w:tblLook w:val="0000" w:firstRow="0" w:lastRow="0" w:firstColumn="0" w:lastColumn="0" w:noHBand="0" w:noVBand="0"/>
+        <w:tblLook w:val="0000"/>
       </w:tblPr>
       <w:tblGrid>
         <w:gridCol w:w="1425"/>
@@ -645,7 +645,7 @@
           <w:insideH w:val="single" w:sz="4" w:space="0" w:color="auto"/>
           <w:insideV w:val="single" w:sz="4" w:space="0" w:color="auto"/>
         </w:tblBorders>
-        <w:tblLook w:val="0000" w:firstRow="0" w:lastRow="0" w:firstColumn="0" w:lastColumn="0" w:noHBand="0" w:noVBand="0"/>
+        <w:tblLook w:val="0000"/>
       </w:tblPr>
       <w:tblGrid>
         <w:gridCol w:w="2573"/>
@@ -1576,14 +1576,14 @@
         <w:pStyle w:val="Ttulo2"/>
         <w:rPr>
           <w:rFonts w:ascii="Calibri" w:hAnsi="Calibri" w:cs="Calibri"/>
-          <w:color w:val="4F81BD"/>
+          <w:color w:val="FF0000"/>
         </w:rPr>
       </w:pPr>
       <w:bookmarkStart w:id="1" w:name="_Toc323685559"/>
       <w:r>
         <w:rPr>
           <w:rFonts w:ascii="Calibri" w:hAnsi="Calibri" w:cs="Calibri"/>
-          <w:color w:val="4F81BD"/>
+          <w:color w:val="FF0000"/>
         </w:rPr>
         <w:t>Requerimientos Funcionales</w:t>
       </w:r>
@@ -2413,8 +2413,8 @@
     </w:p>
     <w:p/>
     <w:sectPr>
-      <w:headerReference w:type="default" r:id="rId9"/>
-      <w:footerReference w:type="default" r:id="rId10"/>
+      <w:headerReference w:type="default" r:id="rId8"/>
+      <w:footerReference w:type="default" r:id="rId9"/>
       <w:pgSz w:w="11906" w:h="16838"/>
       <w:pgMar w:top="1134" w:right="1134" w:bottom="1134" w:left="1701" w:header="708" w:footer="708" w:gutter="0"/>
       <w:cols w:space="708"/>
@@ -2425,7 +2425,7 @@
 </file>
 
 <file path=word/endnotes.xml><?xml version="1.0" encoding="utf-8"?>
-<w:endnotes xmlns:wpc="http://schemas.microsoft.com/office/word/2010/wordprocessingCanvas" xmlns:mc="http://schemas.openxmlformats.org/markup-compatibility/2006" xmlns:o="urn:schemas-microsoft-com:office:office" xmlns:r="http://schemas.openxmlformats.org/officeDocument/2006/relationships" xmlns:m="http://schemas.openxmlformats.org/officeDocument/2006/math" xmlns:v="urn:schemas-microsoft-com:vml" xmlns:wp14="http://schemas.microsoft.com/office/word/2010/wordprocessingDrawing" xmlns:wp="http://schemas.openxmlformats.org/drawingml/2006/wordprocessingDrawing" xmlns:w10="urn:schemas-microsoft-com:office:word" xmlns:w="http://schemas.openxmlformats.org/wordprocessingml/2006/main" xmlns:w14="http://schemas.microsoft.com/office/word/2010/wordml" xmlns:wpg="http://schemas.microsoft.com/office/word/2010/wordprocessingGroup" xmlns:wpi="http://schemas.microsoft.com/office/word/2010/wordprocessingInk" xmlns:wne="http://schemas.microsoft.com/office/word/2006/wordml" xmlns:wps="http://schemas.microsoft.com/office/word/2010/wordprocessingShape" mc:Ignorable="w14 wp14">
+<w:endnotes xmlns:ve="http://schemas.openxmlformats.org/markup-compatibility/2006" xmlns:o="urn:schemas-microsoft-com:office:office" xmlns:r="http://schemas.openxmlformats.org/officeDocument/2006/relationships" xmlns:m="http://schemas.openxmlformats.org/officeDocument/2006/math" xmlns:v="urn:schemas-microsoft-com:vml" xmlns:wp="http://schemas.openxmlformats.org/drawingml/2006/wordprocessingDrawing" xmlns:w10="urn:schemas-microsoft-com:office:word" xmlns:w="http://schemas.openxmlformats.org/wordprocessingml/2006/main" xmlns:wne="http://schemas.microsoft.com/office/word/2006/wordml">
   <w:endnote w:type="separator" w:id="-1">
     <w:p>
       <w:pPr>
@@ -2450,7 +2450,7 @@
 </file>
 
 <file path=word/footer1.xml><?xml version="1.0" encoding="utf-8"?>
-<w:ftr xmlns:wpc="http://schemas.microsoft.com/office/word/2010/wordprocessingCanvas" xmlns:mc="http://schemas.openxmlformats.org/markup-compatibility/2006" xmlns:o="urn:schemas-microsoft-com:office:office" xmlns:r="http://schemas.openxmlformats.org/officeDocument/2006/relationships" xmlns:m="http://schemas.openxmlformats.org/officeDocument/2006/math" xmlns:v="urn:schemas-microsoft-com:vml" xmlns:wp14="http://schemas.microsoft.com/office/word/2010/wordprocessingDrawing" xmlns:wp="http://schemas.openxmlformats.org/drawingml/2006/wordprocessingDrawing" xmlns:w10="urn:schemas-microsoft-com:office:word" xmlns:w="http://schemas.openxmlformats.org/wordprocessingml/2006/main" xmlns:w14="http://schemas.microsoft.com/office/word/2010/wordml" xmlns:wpg="http://schemas.microsoft.com/office/word/2010/wordprocessingGroup" xmlns:wpi="http://schemas.microsoft.com/office/word/2010/wordprocessingInk" xmlns:wne="http://schemas.microsoft.com/office/word/2006/wordml" xmlns:wps="http://schemas.microsoft.com/office/word/2010/wordprocessingShape" mc:Ignorable="w14 wp14">
+<w:ftr xmlns:ve="http://schemas.openxmlformats.org/markup-compatibility/2006" xmlns:o="urn:schemas-microsoft-com:office:office" xmlns:r="http://schemas.openxmlformats.org/officeDocument/2006/relationships" xmlns:m="http://schemas.openxmlformats.org/officeDocument/2006/math" xmlns:v="urn:schemas-microsoft-com:vml" xmlns:wp="http://schemas.openxmlformats.org/drawingml/2006/wordprocessingDrawing" xmlns:w10="urn:schemas-microsoft-com:office:word" xmlns:w="http://schemas.openxmlformats.org/wordprocessingml/2006/main" xmlns:wne="http://schemas.microsoft.com/office/word/2006/wordml">
   <w:p/>
   <w:tbl>
     <w:tblPr>
@@ -2464,7 +2464,7 @@
         <w:insideH w:val="single" w:sz="4" w:space="0" w:color="auto"/>
         <w:insideV w:val="single" w:sz="4" w:space="0" w:color="auto"/>
       </w:tblBorders>
-      <w:tblLook w:val="0000" w:firstRow="0" w:lastRow="0" w:firstColumn="0" w:lastColumn="0" w:noHBand="0" w:noVBand="0"/>
+      <w:tblLook w:val="0000"/>
     </w:tblPr>
     <w:tblGrid>
       <w:gridCol w:w="2599"/>
@@ -2570,7 +2570,7 @@
 </file>
 
 <file path=word/footnotes.xml><?xml version="1.0" encoding="utf-8"?>
-<w:footnotes xmlns:wpc="http://schemas.microsoft.com/office/word/2010/wordprocessingCanvas" xmlns:mc="http://schemas.openxmlformats.org/markup-compatibility/2006" xmlns:o="urn:schemas-microsoft-com:office:office" xmlns:r="http://schemas.openxmlformats.org/officeDocument/2006/relationships" xmlns:m="http://schemas.openxmlformats.org/officeDocument/2006/math" xmlns:v="urn:schemas-microsoft-com:vml" xmlns:wp14="http://schemas.microsoft.com/office/word/2010/wordprocessingDrawing" xmlns:wp="http://schemas.openxmlformats.org/drawingml/2006/wordprocessingDrawing" xmlns:w10="urn:schemas-microsoft-com:office:word" xmlns:w="http://schemas.openxmlformats.org/wordprocessingml/2006/main" xmlns:w14="http://schemas.microsoft.com/office/word/2010/wordml" xmlns:wpg="http://schemas.microsoft.com/office/word/2010/wordprocessingGroup" xmlns:wpi="http://schemas.microsoft.com/office/word/2010/wordprocessingInk" xmlns:wne="http://schemas.microsoft.com/office/word/2006/wordml" xmlns:wps="http://schemas.microsoft.com/office/word/2010/wordprocessingShape" mc:Ignorable="w14 wp14">
+<w:footnotes xmlns:ve="http://schemas.openxmlformats.org/markup-compatibility/2006" xmlns:o="urn:schemas-microsoft-com:office:office" xmlns:r="http://schemas.openxmlformats.org/officeDocument/2006/relationships" xmlns:m="http://schemas.openxmlformats.org/officeDocument/2006/math" xmlns:v="urn:schemas-microsoft-com:vml" xmlns:wp="http://schemas.openxmlformats.org/drawingml/2006/wordprocessingDrawing" xmlns:w10="urn:schemas-microsoft-com:office:word" xmlns:w="http://schemas.openxmlformats.org/wordprocessingml/2006/main" xmlns:wne="http://schemas.microsoft.com/office/word/2006/wordml">
   <w:footnote w:type="separator" w:id="-1">
     <w:p>
       <w:pPr>
@@ -2595,11 +2595,11 @@
 </file>
 
 <file path=word/header1.xml><?xml version="1.0" encoding="utf-8"?>
-<w:hdr xmlns:wpc="http://schemas.microsoft.com/office/word/2010/wordprocessingCanvas" xmlns:mc="http://schemas.openxmlformats.org/markup-compatibility/2006" xmlns:o="urn:schemas-microsoft-com:office:office" xmlns:r="http://schemas.openxmlformats.org/officeDocument/2006/relationships" xmlns:m="http://schemas.openxmlformats.org/officeDocument/2006/math" xmlns:v="urn:schemas-microsoft-com:vml" xmlns:wp14="http://schemas.microsoft.com/office/word/2010/wordprocessingDrawing" xmlns:wp="http://schemas.openxmlformats.org/drawingml/2006/wordprocessingDrawing" xmlns:w10="urn:schemas-microsoft-com:office:word" xmlns:w="http://schemas.openxmlformats.org/wordprocessingml/2006/main" xmlns:w14="http://schemas.microsoft.com/office/word/2010/wordml" xmlns:wpg="http://schemas.microsoft.com/office/word/2010/wordprocessingGroup" xmlns:wpi="http://schemas.microsoft.com/office/word/2010/wordprocessingInk" xmlns:wne="http://schemas.microsoft.com/office/word/2006/wordml" xmlns:wps="http://schemas.microsoft.com/office/word/2010/wordprocessingShape" mc:Ignorable="w14 wp14">
+<w:hdr xmlns:ve="http://schemas.openxmlformats.org/markup-compatibility/2006" xmlns:o="urn:schemas-microsoft-com:office:office" xmlns:r="http://schemas.openxmlformats.org/officeDocument/2006/relationships" xmlns:m="http://schemas.openxmlformats.org/officeDocument/2006/math" xmlns:v="urn:schemas-microsoft-com:vml" xmlns:wp="http://schemas.openxmlformats.org/drawingml/2006/wordprocessingDrawing" xmlns:w10="urn:schemas-microsoft-com:office:word" xmlns:w="http://schemas.openxmlformats.org/wordprocessingml/2006/main" xmlns:wne="http://schemas.microsoft.com/office/word/2006/wordml">
   <w:tbl>
     <w:tblPr>
       <w:tblW w:w="0" w:type="auto"/>
-      <w:tblLook w:val="04A0" w:firstRow="1" w:lastRow="0" w:firstColumn="1" w:lastColumn="0" w:noHBand="0" w:noVBand="1"/>
+      <w:tblLook w:val="04A0"/>
     </w:tblPr>
     <w:tblGrid>
       <w:gridCol w:w="5496"/>
@@ -2701,7 +2701,7 @@
 </file>
 
 <file path=word/numbering.xml><?xml version="1.0" encoding="utf-8"?>
-<w:numbering xmlns:wpc="http://schemas.microsoft.com/office/word/2010/wordprocessingCanvas" xmlns:mc="http://schemas.openxmlformats.org/markup-compatibility/2006" xmlns:o="urn:schemas-microsoft-com:office:office" xmlns:r="http://schemas.openxmlformats.org/officeDocument/2006/relationships" xmlns:m="http://schemas.openxmlformats.org/officeDocument/2006/math" xmlns:v="urn:schemas-microsoft-com:vml" xmlns:wp14="http://schemas.microsoft.com/office/word/2010/wordprocessingDrawing" xmlns:wp="http://schemas.openxmlformats.org/drawingml/2006/wordprocessingDrawing" xmlns:w10="urn:schemas-microsoft-com:office:word" xmlns:w="http://schemas.openxmlformats.org/wordprocessingml/2006/main" xmlns:w14="http://schemas.microsoft.com/office/word/2010/wordml" xmlns:wpg="http://schemas.microsoft.com/office/word/2010/wordprocessingGroup" xmlns:wpi="http://schemas.microsoft.com/office/word/2010/wordprocessingInk" xmlns:wne="http://schemas.microsoft.com/office/word/2006/wordml" xmlns:wps="http://schemas.microsoft.com/office/word/2010/wordprocessingShape" mc:Ignorable="w14 wp14">
+<w:numbering xmlns:ve="http://schemas.openxmlformats.org/markup-compatibility/2006" xmlns:o="urn:schemas-microsoft-com:office:office" xmlns:r="http://schemas.openxmlformats.org/officeDocument/2006/relationships" xmlns:m="http://schemas.openxmlformats.org/officeDocument/2006/math" xmlns:v="urn:schemas-microsoft-com:vml" xmlns:wp="http://schemas.openxmlformats.org/drawingml/2006/wordprocessingDrawing" xmlns:w10="urn:schemas-microsoft-com:office:word" xmlns:w="http://schemas.openxmlformats.org/wordprocessingml/2006/main" xmlns:wne="http://schemas.microsoft.com/office/word/2006/wordml">
   <w:abstractNum w:abstractNumId="0">
     <w:nsid w:val="00000001"/>
     <w:multiLevelType w:val="hybridMultilevel"/>
@@ -3858,7 +3858,7 @@
 </file>
 
 <file path=word/styles.xml><?xml version="1.0" encoding="utf-8"?>
-<w:styles xmlns:mc="http://schemas.openxmlformats.org/markup-compatibility/2006" xmlns:r="http://schemas.openxmlformats.org/officeDocument/2006/relationships" xmlns:w="http://schemas.openxmlformats.org/wordprocessingml/2006/main" xmlns:w14="http://schemas.microsoft.com/office/word/2010/wordml" mc:Ignorable="w14">
+<w:styles xmlns:r="http://schemas.openxmlformats.org/officeDocument/2006/relationships" xmlns:w="http://schemas.openxmlformats.org/wordprocessingml/2006/main">
   <w:docDefaults>
     <w:rPrDefault>
       <w:rPr>
@@ -4130,6 +4130,7 @@
     <w:uiPriority w:val="99"/>
     <w:semiHidden/>
     <w:unhideWhenUsed/>
+    <w:qFormat/>
     <w:tblPr>
       <w:tblInd w:w="0" w:type="dxa"/>
       <w:tblCellMar>
@@ -4810,7 +4811,7 @@
 </file>
 
 <file path=customXml/itemProps1.xml><?xml version="1.0" encoding="utf-8"?>
-<ds:datastoreItem xmlns:ds="http://schemas.openxmlformats.org/officeDocument/2006/customXml" ds:itemID="{2735EF9A-EB24-4C4C-8C25-3209C6C68167}">
+<ds:datastoreItem xmlns:ds="http://schemas.openxmlformats.org/officeDocument/2006/customXml" ds:itemID="{345052FA-ED85-4071-9A3C-303EA42C1F6B}">
   <ds:schemaRefs>
     <ds:schemaRef ds:uri="http://schemas.openxmlformats.org/officeDocument/2006/bibliography"/>
   </ds:schemaRefs>

</xml_diff>

<commit_message>
Se finalizo la actualizacion de Requerimientos funcionales
</commit_message>
<xml_diff>
--- a/se/Trabajo Profesional/Disciplinas/2.Requerimiento/RE - Especificación de Requerimientos Funcionales.docx
+++ b/se/Trabajo Profesional/Disciplinas/2.Requerimiento/RE - Especificación de Requerimientos Funcionales.docx
@@ -227,9 +227,9 @@
         <w:tblLook w:val="0000"/>
       </w:tblPr>
       <w:tblGrid>
-        <w:gridCol w:w="1425"/>
-        <w:gridCol w:w="2031"/>
-        <w:gridCol w:w="5775"/>
+        <w:gridCol w:w="927"/>
+        <w:gridCol w:w="1321"/>
+        <w:gridCol w:w="6983"/>
       </w:tblGrid>
       <w:tr>
         <w:trPr>
@@ -492,6 +492,13 @@
                 <w:bCs/>
               </w:rPr>
             </w:pPr>
+            <w:r>
+              <w:rPr>
+                <w:rFonts w:ascii="Calibri" w:eastAsia="Calibri" w:hAnsi="Calibri" w:cs="Calibri"/>
+                <w:bCs/>
+              </w:rPr>
+              <w:t>2.0</w:t>
+            </w:r>
           </w:p>
         </w:tc>
         <w:tc>
@@ -519,6 +526,13 @@
                 <w:bCs/>
               </w:rPr>
             </w:pPr>
+            <w:r>
+              <w:rPr>
+                <w:rFonts w:ascii="Calibri" w:eastAsia="Calibri" w:hAnsi="Calibri" w:cs="Calibri"/>
+                <w:bCs/>
+              </w:rPr>
+              <w:t>11/06/2012</w:t>
+            </w:r>
           </w:p>
         </w:tc>
         <w:tc>
@@ -546,6 +560,13 @@
                 <w:bCs/>
               </w:rPr>
             </w:pPr>
+            <w:r>
+              <w:rPr>
+                <w:rFonts w:ascii="Calibri" w:eastAsia="Calibri" w:hAnsi="Calibri" w:cs="Calibri"/>
+                <w:bCs/>
+              </w:rPr>
+              <w:t>Actualización del documento por cambios en el documento de alcance</w:t>
+            </w:r>
           </w:p>
         </w:tc>
       </w:tr>
@@ -930,12 +951,6 @@
                 <w:rFonts w:ascii="Calibri" w:hAnsi="Calibri" w:cs="Calibri"/>
               </w:rPr>
             </w:pPr>
-            <w:r>
-              <w:rPr>
-                <w:rFonts w:ascii="Calibri" w:hAnsi="Calibri" w:cs="Calibri"/>
-              </w:rPr>
-              <w:t>25/04/2012</w:t>
-            </w:r>
           </w:p>
         </w:tc>
       </w:tr>
@@ -1034,6 +1049,12 @@
                 <w:rFonts w:ascii="Calibri" w:hAnsi="Calibri" w:cs="Calibri"/>
               </w:rPr>
             </w:pPr>
+            <w:r>
+              <w:rPr>
+                <w:rFonts w:ascii="Calibri" w:hAnsi="Calibri" w:cs="Calibri"/>
+              </w:rPr>
+              <w:t>Analista</w:t>
+            </w:r>
           </w:p>
         </w:tc>
         <w:tc>
@@ -1263,11 +1284,19 @@
                 <w:rFonts w:ascii="Calibri" w:hAnsi="Calibri" w:cs="Calibri"/>
               </w:rPr>
             </w:pPr>
+            <w:proofErr w:type="spellStart"/>
             <w:r>
               <w:rPr>
                 <w:rFonts w:ascii="Calibri" w:eastAsia="Calibri" w:hAnsi="Calibri" w:cs="Calibri"/>
               </w:rPr>
-              <w:t>Arratta Sebastián</w:t>
+              <w:t>Arratta</w:t>
+            </w:r>
+            <w:proofErr w:type="spellEnd"/>
+            <w:r>
+              <w:rPr>
+                <w:rFonts w:ascii="Calibri" w:eastAsia="Calibri" w:hAnsi="Calibri" w:cs="Calibri"/>
+              </w:rPr>
+              <w:t xml:space="preserve"> Sebastián</w:t>
             </w:r>
           </w:p>
         </w:tc>
@@ -1404,7 +1433,7 @@
         </w:rPr>
         <w:fldChar w:fldCharType="separate"/>
       </w:r>
-      <w:hyperlink w:anchor="_Toc323685559" w:history="1">
+      <w:hyperlink w:anchor="_Toc327201459" w:history="1">
         <w:r>
           <w:rPr>
             <w:rStyle w:val="Hipervnculo"/>
@@ -1432,7 +1461,7 @@
             <w:noProof/>
             <w:webHidden/>
           </w:rPr>
-          <w:instrText xml:space="preserve"> PAGEREF _Toc323685559 \h </w:instrText>
+          <w:instrText xml:space="preserve"> PAGEREF _Toc327201459 \h </w:instrText>
         </w:r>
         <w:r>
           <w:rPr>
@@ -1576,14 +1605,14 @@
         <w:pStyle w:val="Ttulo2"/>
         <w:rPr>
           <w:rFonts w:ascii="Calibri" w:hAnsi="Calibri" w:cs="Calibri"/>
-          <w:color w:val="FF0000"/>
-        </w:rPr>
-      </w:pPr>
-      <w:bookmarkStart w:id="1" w:name="_Toc323685559"/>
-      <w:r>
-        <w:rPr>
-          <w:rFonts w:ascii="Calibri" w:hAnsi="Calibri" w:cs="Calibri"/>
-          <w:color w:val="FF0000"/>
+          <w:color w:val="auto"/>
+        </w:rPr>
+      </w:pPr>
+      <w:bookmarkStart w:id="1" w:name="_Toc327201459"/>
+      <w:r>
+        <w:rPr>
+          <w:rFonts w:ascii="Calibri" w:hAnsi="Calibri" w:cs="Calibri"/>
+          <w:color w:val="auto"/>
         </w:rPr>
         <w:t>Requerimientos Funcionales</w:t>
       </w:r>
@@ -1630,7 +1659,33 @@
           <w:sz w:val="24"/>
           <w:szCs w:val="24"/>
         </w:rPr>
-        <w:t>Es el alta de perfil de un entrenador o un deportista.</w:t>
+        <w:t xml:space="preserve">Es el alta de perfil de un </w:t>
+      </w:r>
+      <w:r>
+        <w:rPr>
+          <w:rFonts w:ascii="Calibri" w:hAnsi="Calibri" w:cs="Calibri"/>
+          <w:sz w:val="24"/>
+          <w:szCs w:val="24"/>
+        </w:rPr>
+        <w:t xml:space="preserve">Usuario Profesional o Usuario </w:t>
+      </w:r>
+      <w:proofErr w:type="spellStart"/>
+      <w:r>
+        <w:rPr>
+          <w:rFonts w:ascii="Calibri" w:hAnsi="Calibri" w:cs="Calibri"/>
+          <w:sz w:val="24"/>
+          <w:szCs w:val="24"/>
+        </w:rPr>
+        <w:t>Estandar</w:t>
+      </w:r>
+      <w:proofErr w:type="spellEnd"/>
+      <w:r>
+        <w:rPr>
+          <w:rFonts w:ascii="Calibri" w:hAnsi="Calibri" w:cs="Calibri"/>
+          <w:sz w:val="24"/>
+          <w:szCs w:val="24"/>
+        </w:rPr>
+        <w:t>.</w:t>
       </w:r>
     </w:p>
     <w:p>
@@ -1695,7 +1750,17 @@
           <w:sz w:val="24"/>
           <w:szCs w:val="24"/>
         </w:rPr>
-        <w:t>egistrando entrenamiento</w:t>
+        <w:t xml:space="preserve">egistrando </w:t>
+      </w:r>
+      <w:r>
+        <w:rPr>
+          <w:rFonts w:ascii="Calibri" w:hAnsi="Calibri" w:cs="Calibri"/>
+          <w:b/>
+          <w:i/>
+          <w:sz w:val="24"/>
+          <w:szCs w:val="24"/>
+        </w:rPr>
+        <w:t>datos de actividad</w:t>
       </w:r>
     </w:p>
     <w:p>
@@ -1716,7 +1781,15 @@
           <w:sz w:val="24"/>
           <w:szCs w:val="24"/>
         </w:rPr>
-        <w:t xml:space="preserve"> los datos tomados durante el entrenamiento</w:t>
+        <w:t xml:space="preserve"> los datos tomados durante </w:t>
+      </w:r>
+      <w:r>
+        <w:rPr>
+          <w:rFonts w:ascii="Calibri" w:hAnsi="Calibri" w:cs="Calibri"/>
+          <w:sz w:val="24"/>
+          <w:szCs w:val="24"/>
+        </w:rPr>
+        <w:t>la ejecución de la actividad</w:t>
       </w:r>
       <w:r>
         <w:rPr>
@@ -1810,31 +1883,15 @@
           <w:sz w:val="24"/>
           <w:szCs w:val="24"/>
         </w:rPr>
-        <w:t>s la carga de las actividades</w:t>
-      </w:r>
-      <w:r>
-        <w:rPr>
-          <w:rFonts w:ascii="Calibri" w:hAnsi="Calibri" w:cs="Calibri"/>
-          <w:sz w:val="24"/>
-          <w:szCs w:val="24"/>
-        </w:rPr>
-        <w:t xml:space="preserve"> físicas</w:t>
-      </w:r>
-      <w:r>
-        <w:rPr>
-          <w:rFonts w:ascii="Calibri" w:hAnsi="Calibri" w:cs="Calibri"/>
-          <w:sz w:val="24"/>
-          <w:szCs w:val="24"/>
-        </w:rPr>
-        <w:t xml:space="preserve"> que </w:t>
-      </w:r>
-      <w:r>
-        <w:rPr>
-          <w:rFonts w:ascii="Calibri" w:hAnsi="Calibri" w:cs="Calibri"/>
-          <w:sz w:val="24"/>
-          <w:szCs w:val="24"/>
-        </w:rPr>
-        <w:t>realizara el deportista.</w:t>
+        <w:t>s la carga de</w:t>
+      </w:r>
+      <w:r>
+        <w:rPr>
+          <w:rFonts w:ascii="Calibri" w:hAnsi="Calibri" w:cs="Calibri"/>
+          <w:sz w:val="24"/>
+          <w:szCs w:val="24"/>
+        </w:rPr>
+        <w:t>l programa de entrenamiento que realizara un deportista o un grupo de deportistas.</w:t>
       </w:r>
     </w:p>
     <w:p>
@@ -1889,11 +1946,22 @@
           <w:sz w:val="24"/>
           <w:szCs w:val="24"/>
         </w:rPr>
-        <w:t>Registrando objetivos</w:t>
-      </w:r>
-    </w:p>
-    <w:p>
-      <w:pPr>
+        <w:t xml:space="preserve">Registrando </w:t>
+      </w:r>
+      <w:r>
+        <w:rPr>
+          <w:rFonts w:ascii="Calibri" w:hAnsi="Calibri" w:cs="Calibri"/>
+          <w:b/>
+          <w:i/>
+          <w:sz w:val="24"/>
+          <w:szCs w:val="24"/>
+        </w:rPr>
+        <w:t>rutina de entrenamiento</w:t>
+      </w:r>
+    </w:p>
+    <w:p>
+      <w:pPr>
+        <w:pStyle w:val="Prrafodelista"/>
         <w:ind w:left="720"/>
         <w:rPr>
           <w:rFonts w:ascii="Calibri" w:hAnsi="Calibri" w:cs="Calibri"/>
@@ -1907,47 +1975,39 @@
           <w:sz w:val="24"/>
           <w:szCs w:val="24"/>
         </w:rPr>
-        <w:t>E</w:t>
-      </w:r>
-      <w:r>
-        <w:rPr>
-          <w:rFonts w:ascii="Calibri" w:hAnsi="Calibri" w:cs="Calibri"/>
-          <w:sz w:val="24"/>
-          <w:szCs w:val="24"/>
-        </w:rPr>
-        <w:t xml:space="preserve">l entrenador y </w:t>
-      </w:r>
-      <w:r>
-        <w:rPr>
-          <w:rFonts w:ascii="Calibri" w:hAnsi="Calibri" w:cs="Calibri"/>
-          <w:sz w:val="24"/>
-          <w:szCs w:val="24"/>
-        </w:rPr>
-        <w:t>deportista</w:t>
-      </w:r>
-      <w:r>
-        <w:rPr>
-          <w:rFonts w:ascii="Calibri" w:hAnsi="Calibri" w:cs="Calibri"/>
-          <w:sz w:val="24"/>
-          <w:szCs w:val="24"/>
-        </w:rPr>
-        <w:t xml:space="preserve"> fija un objetivo dentro de un determinado tiempo. </w:t>
-      </w:r>
-      <w:r>
-        <w:rPr>
-          <w:rFonts w:ascii="Calibri" w:hAnsi="Calibri" w:cs="Calibri"/>
-          <w:sz w:val="24"/>
-          <w:szCs w:val="24"/>
-        </w:rPr>
-        <w:t>La fijación del</w:t>
-      </w:r>
-      <w:r>
-        <w:rPr>
-          <w:rFonts w:ascii="Calibri" w:hAnsi="Calibri" w:cs="Calibri"/>
-          <w:sz w:val="24"/>
-          <w:szCs w:val="24"/>
-        </w:rPr>
-        <w:t xml:space="preserve"> objetivo no es obligatoria. </w:t>
+        <w:t>Es la carga de</w:t>
+      </w:r>
+      <w:r>
+        <w:rPr>
+          <w:rFonts w:ascii="Calibri" w:hAnsi="Calibri" w:cs="Calibri"/>
+          <w:sz w:val="24"/>
+          <w:szCs w:val="24"/>
+        </w:rPr>
+        <w:t xml:space="preserve"> </w:t>
+      </w:r>
+      <w:r>
+        <w:rPr>
+          <w:rFonts w:ascii="Calibri" w:hAnsi="Calibri" w:cs="Calibri"/>
+          <w:sz w:val="24"/>
+          <w:szCs w:val="24"/>
+        </w:rPr>
+        <w:t>l</w:t>
+      </w:r>
+      <w:r>
+        <w:rPr>
+          <w:rFonts w:ascii="Calibri" w:hAnsi="Calibri" w:cs="Calibri"/>
+          <w:sz w:val="24"/>
+          <w:szCs w:val="24"/>
+        </w:rPr>
+        <w:t xml:space="preserve">a rutina </w:t>
+      </w:r>
+      <w:r>
+        <w:rPr>
+          <w:rFonts w:ascii="Calibri" w:hAnsi="Calibri" w:cs="Calibri"/>
+          <w:sz w:val="24"/>
+          <w:szCs w:val="24"/>
+        </w:rPr>
+        <w:t>de entrenamiento que realizara un deportista o un grupo de deportistas.</w:t>
       </w:r>
     </w:p>
     <w:p>
@@ -1982,31 +2042,12 @@
           <w:sz w:val="24"/>
           <w:szCs w:val="24"/>
         </w:rPr>
-        <w:t>RF5</w:t>
-      </w:r>
-      <w:r>
-        <w:rPr>
-          <w:rFonts w:ascii="Calibri" w:hAnsi="Calibri" w:cs="Calibri"/>
-          <w:b/>
-          <w:i/>
-          <w:sz w:val="24"/>
-          <w:szCs w:val="24"/>
-        </w:rPr>
-        <w:t xml:space="preserve"> - </w:t>
-      </w:r>
-      <w:r>
-        <w:rPr>
-          <w:rFonts w:ascii="Calibri" w:hAnsi="Calibri" w:cs="Calibri"/>
-          <w:b/>
-          <w:i/>
-          <w:sz w:val="24"/>
-          <w:szCs w:val="24"/>
-        </w:rPr>
-        <w:t>Consultando estadística</w:t>
-      </w:r>
-    </w:p>
-    <w:p>
-      <w:pPr>
+        <w:t>RF5 – Registrando actividad</w:t>
+      </w:r>
+    </w:p>
+    <w:p>
+      <w:pPr>
+        <w:pStyle w:val="Prrafodelista"/>
         <w:ind w:left="720"/>
         <w:rPr>
           <w:rFonts w:ascii="Calibri" w:hAnsi="Calibri" w:cs="Calibri"/>
@@ -2020,23 +2061,47 @@
           <w:sz w:val="24"/>
           <w:szCs w:val="24"/>
         </w:rPr>
-        <w:t>V</w:t>
-      </w:r>
-      <w:r>
-        <w:rPr>
-          <w:rFonts w:ascii="Calibri" w:hAnsi="Calibri" w:cs="Calibri"/>
-          <w:sz w:val="24"/>
-          <w:szCs w:val="24"/>
-        </w:rPr>
-        <w:t xml:space="preserve">isualizar por pantalla </w:t>
-      </w:r>
-      <w:r>
-        <w:rPr>
-          <w:rFonts w:ascii="Calibri" w:hAnsi="Calibri" w:cs="Calibri"/>
-          <w:sz w:val="24"/>
-          <w:szCs w:val="24"/>
-        </w:rPr>
-        <w:t>la evolución del deportista por medio de gráficos lineales.</w:t>
+        <w:t>Es la carga de</w:t>
+      </w:r>
+      <w:r>
+        <w:rPr>
+          <w:rFonts w:ascii="Calibri" w:hAnsi="Calibri" w:cs="Calibri"/>
+          <w:sz w:val="24"/>
+          <w:szCs w:val="24"/>
+        </w:rPr>
+        <w:t xml:space="preserve"> </w:t>
+      </w:r>
+      <w:r>
+        <w:rPr>
+          <w:rFonts w:ascii="Calibri" w:hAnsi="Calibri" w:cs="Calibri"/>
+          <w:sz w:val="24"/>
+          <w:szCs w:val="24"/>
+        </w:rPr>
+        <w:t>l</w:t>
+      </w:r>
+      <w:r>
+        <w:rPr>
+          <w:rFonts w:ascii="Calibri" w:hAnsi="Calibri" w:cs="Calibri"/>
+          <w:sz w:val="24"/>
+          <w:szCs w:val="24"/>
+        </w:rPr>
+        <w:t xml:space="preserve">a </w:t>
+      </w:r>
+      <w:r>
+        <w:rPr>
+          <w:rFonts w:ascii="Calibri" w:hAnsi="Calibri" w:cs="Calibri"/>
+          <w:sz w:val="24"/>
+          <w:szCs w:val="24"/>
+        </w:rPr>
+        <w:t>actividad</w:t>
+      </w:r>
+      <w:r>
+        <w:rPr>
+          <w:rFonts w:ascii="Calibri" w:hAnsi="Calibri" w:cs="Calibri"/>
+          <w:sz w:val="24"/>
+          <w:szCs w:val="24"/>
+        </w:rPr>
+        <w:t xml:space="preserve"> que realizara un deportista o un grupo de deportistas.</w:t>
       </w:r>
     </w:p>
     <w:p>
@@ -2044,6 +2109,8 @@
         <w:ind w:left="720"/>
         <w:rPr>
           <w:rFonts w:ascii="Calibri" w:hAnsi="Calibri" w:cs="Calibri"/>
+          <w:b/>
+          <w:i/>
           <w:sz w:val="24"/>
           <w:szCs w:val="24"/>
         </w:rPr>
@@ -2071,7 +2138,17 @@
           <w:sz w:val="24"/>
           <w:szCs w:val="24"/>
         </w:rPr>
-        <w:t>RF6</w:t>
+        <w:t>RF</w:t>
+      </w:r>
+      <w:r>
+        <w:rPr>
+          <w:rFonts w:ascii="Calibri" w:hAnsi="Calibri" w:cs="Calibri"/>
+          <w:b/>
+          <w:i/>
+          <w:sz w:val="24"/>
+          <w:szCs w:val="24"/>
+        </w:rPr>
+        <w:t>6</w:t>
       </w:r>
       <w:r>
         <w:rPr>
@@ -2091,7 +2168,7 @@
           <w:sz w:val="24"/>
           <w:szCs w:val="24"/>
         </w:rPr>
-        <w:t>Enviando vía mail estadísticas</w:t>
+        <w:t>Consultando estadística</w:t>
       </w:r>
     </w:p>
     <w:p>
@@ -2109,12 +2186,28 @@
           <w:sz w:val="24"/>
           <w:szCs w:val="24"/>
         </w:rPr>
-        <w:t>Se enviara vía mail la evolución del deportista con una imagen adjunta del gráfico visualizado en el RQ – Consultando estadística.</w:t>
-      </w:r>
-    </w:p>
-    <w:p>
-      <w:pPr>
-        <w:pStyle w:val="Prrafodelista"/>
+        <w:t>V</w:t>
+      </w:r>
+      <w:r>
+        <w:rPr>
+          <w:rFonts w:ascii="Calibri" w:hAnsi="Calibri" w:cs="Calibri"/>
+          <w:sz w:val="24"/>
+          <w:szCs w:val="24"/>
+        </w:rPr>
+        <w:t xml:space="preserve">isualizar por pantalla </w:t>
+      </w:r>
+      <w:r>
+        <w:rPr>
+          <w:rFonts w:ascii="Calibri" w:hAnsi="Calibri" w:cs="Calibri"/>
+          <w:sz w:val="24"/>
+          <w:szCs w:val="24"/>
+        </w:rPr>
+        <w:t>la evolución del deportista por medio de gráficos lineales.</w:t>
+      </w:r>
+    </w:p>
+    <w:p>
+      <w:pPr>
+        <w:ind w:left="720"/>
         <w:rPr>
           <w:rFonts w:ascii="Calibri" w:hAnsi="Calibri" w:cs="Calibri"/>
           <w:sz w:val="24"/>
@@ -2144,7 +2237,17 @@
           <w:sz w:val="24"/>
           <w:szCs w:val="24"/>
         </w:rPr>
-        <w:t>RF7</w:t>
+        <w:t>RF</w:t>
+      </w:r>
+      <w:r>
+        <w:rPr>
+          <w:rFonts w:ascii="Calibri" w:hAnsi="Calibri" w:cs="Calibri"/>
+          <w:b/>
+          <w:i/>
+          <w:sz w:val="24"/>
+          <w:szCs w:val="24"/>
+        </w:rPr>
+        <w:t>7</w:t>
       </w:r>
       <w:r>
         <w:rPr>
@@ -2164,17 +2267,7 @@
           <w:sz w:val="24"/>
           <w:szCs w:val="24"/>
         </w:rPr>
-        <w:t>Obteniend</w:t>
-      </w:r>
-      <w:r>
-        <w:rPr>
-          <w:rFonts w:ascii="Calibri" w:hAnsi="Calibri" w:cs="Calibri"/>
-          <w:b/>
-          <w:i/>
-          <w:sz w:val="24"/>
-          <w:szCs w:val="24"/>
-        </w:rPr>
-        <w:t>o detalle de los entrenamientos</w:t>
+        <w:t>Enviando vía mail estadísticas</w:t>
       </w:r>
     </w:p>
     <w:p>
@@ -2192,23 +2285,7 @@
           <w:sz w:val="24"/>
           <w:szCs w:val="24"/>
         </w:rPr>
-        <w:t>S</w:t>
-      </w:r>
-      <w:r>
-        <w:rPr>
-          <w:rFonts w:ascii="Calibri" w:hAnsi="Calibri" w:cs="Calibri"/>
-          <w:sz w:val="24"/>
-          <w:szCs w:val="24"/>
-        </w:rPr>
-        <w:t>e lista historial de datos generados durante los entrenamientos</w:t>
-      </w:r>
-      <w:r>
-        <w:rPr>
-          <w:rFonts w:ascii="Calibri" w:hAnsi="Calibri" w:cs="Calibri"/>
-          <w:sz w:val="24"/>
-          <w:szCs w:val="24"/>
-        </w:rPr>
-        <w:t>.</w:t>
+        <w:t>Se enviara vía mail la evolución del deportista con una imagen adjunta del gráfico visualizado en el RQ – Consultando estadística.</w:t>
       </w:r>
     </w:p>
     <w:p>
@@ -2263,17 +2340,17 @@
           <w:sz w:val="24"/>
           <w:szCs w:val="24"/>
         </w:rPr>
-        <w:t>Obte</w:t>
-      </w:r>
-      <w:r>
-        <w:rPr>
-          <w:rFonts w:ascii="Calibri" w:hAnsi="Calibri" w:cs="Calibri"/>
-          <w:b/>
-          <w:i/>
-          <w:sz w:val="24"/>
-          <w:szCs w:val="24"/>
-        </w:rPr>
-        <w:t>niendo detalle de los objetivos</w:t>
+        <w:t>Obteniend</w:t>
+      </w:r>
+      <w:r>
+        <w:rPr>
+          <w:rFonts w:ascii="Calibri" w:hAnsi="Calibri" w:cs="Calibri"/>
+          <w:b/>
+          <w:i/>
+          <w:sz w:val="24"/>
+          <w:szCs w:val="24"/>
+        </w:rPr>
+        <w:t>o detalle de los entrenamientos</w:t>
       </w:r>
     </w:p>
     <w:p>
@@ -2299,7 +2376,7 @@
           <w:sz w:val="24"/>
           <w:szCs w:val="24"/>
         </w:rPr>
-        <w:t>e lista historial de los objetivos definidos entre el entrenador y el deportista</w:t>
+        <w:t>e lista historial de datos generados durante los entrenamientos</w:t>
       </w:r>
       <w:r>
         <w:rPr>
@@ -2362,6 +2439,237 @@
           <w:sz w:val="24"/>
           <w:szCs w:val="24"/>
         </w:rPr>
+        <w:t>Obte</w:t>
+      </w:r>
+      <w:r>
+        <w:rPr>
+          <w:rFonts w:ascii="Calibri" w:hAnsi="Calibri" w:cs="Calibri"/>
+          <w:b/>
+          <w:i/>
+          <w:sz w:val="24"/>
+          <w:szCs w:val="24"/>
+        </w:rPr>
+        <w:t>niendo detalle de</w:t>
+      </w:r>
+      <w:r>
+        <w:rPr>
+          <w:rFonts w:ascii="Calibri" w:hAnsi="Calibri" w:cs="Calibri"/>
+          <w:b/>
+          <w:i/>
+          <w:sz w:val="24"/>
+          <w:szCs w:val="24"/>
+        </w:rPr>
+        <w:t>l programa de entrenamiento</w:t>
+      </w:r>
+    </w:p>
+    <w:p>
+      <w:pPr>
+        <w:ind w:left="720"/>
+        <w:rPr>
+          <w:rFonts w:ascii="Calibri" w:hAnsi="Calibri" w:cs="Calibri"/>
+          <w:sz w:val="24"/>
+          <w:szCs w:val="24"/>
+        </w:rPr>
+      </w:pPr>
+      <w:r>
+        <w:rPr>
+          <w:rFonts w:ascii="Calibri" w:hAnsi="Calibri" w:cs="Calibri"/>
+          <w:sz w:val="24"/>
+          <w:szCs w:val="24"/>
+        </w:rPr>
+        <w:t>S</w:t>
+      </w:r>
+      <w:r>
+        <w:rPr>
+          <w:rFonts w:ascii="Calibri" w:hAnsi="Calibri" w:cs="Calibri"/>
+          <w:sz w:val="24"/>
+          <w:szCs w:val="24"/>
+        </w:rPr>
+        <w:t>e lista historial de</w:t>
+      </w:r>
+      <w:r>
+        <w:rPr>
+          <w:rFonts w:ascii="Calibri" w:hAnsi="Calibri" w:cs="Calibri"/>
+          <w:sz w:val="24"/>
+          <w:szCs w:val="24"/>
+        </w:rPr>
+        <w:t>l programa de entrenamiento del</w:t>
+      </w:r>
+      <w:r>
+        <w:rPr>
+          <w:rFonts w:ascii="Calibri" w:hAnsi="Calibri" w:cs="Calibri"/>
+          <w:sz w:val="24"/>
+          <w:szCs w:val="24"/>
+        </w:rPr>
+        <w:t xml:space="preserve"> deportista</w:t>
+      </w:r>
+      <w:r>
+        <w:rPr>
+          <w:rFonts w:ascii="Calibri" w:hAnsi="Calibri" w:cs="Calibri"/>
+          <w:sz w:val="24"/>
+          <w:szCs w:val="24"/>
+        </w:rPr>
+        <w:t xml:space="preserve"> o el grupo de deportistas</w:t>
+      </w:r>
+    </w:p>
+    <w:p>
+      <w:pPr>
+        <w:numPr>
+          <w:ilvl w:val="0"/>
+          <w:numId w:val="6"/>
+        </w:numPr>
+        <w:rPr>
+          <w:rFonts w:ascii="Calibri" w:hAnsi="Calibri" w:cs="Calibri"/>
+          <w:b/>
+          <w:i/>
+          <w:sz w:val="24"/>
+          <w:szCs w:val="24"/>
+        </w:rPr>
+      </w:pPr>
+      <w:r>
+        <w:rPr>
+          <w:rFonts w:ascii="Calibri" w:hAnsi="Calibri" w:cs="Calibri"/>
+          <w:b/>
+          <w:i/>
+          <w:sz w:val="24"/>
+          <w:szCs w:val="24"/>
+        </w:rPr>
+        <w:lastRenderedPageBreak/>
+        <w:t xml:space="preserve">RF10 - </w:t>
+      </w:r>
+      <w:r>
+        <w:rPr>
+          <w:rFonts w:ascii="Calibri" w:hAnsi="Calibri" w:cs="Calibri"/>
+          <w:b/>
+          <w:i/>
+          <w:sz w:val="24"/>
+          <w:szCs w:val="24"/>
+        </w:rPr>
+        <w:t>Obteniendo detalle de</w:t>
+      </w:r>
+      <w:r>
+        <w:rPr>
+          <w:rFonts w:ascii="Calibri" w:hAnsi="Calibri" w:cs="Calibri"/>
+          <w:b/>
+          <w:i/>
+          <w:sz w:val="24"/>
+          <w:szCs w:val="24"/>
+        </w:rPr>
+        <w:t xml:space="preserve"> la rutina de entrenamiento</w:t>
+      </w:r>
+    </w:p>
+    <w:p>
+      <w:pPr>
+        <w:ind w:left="720"/>
+        <w:rPr>
+          <w:rFonts w:ascii="Calibri" w:hAnsi="Calibri" w:cs="Calibri"/>
+          <w:sz w:val="24"/>
+          <w:szCs w:val="24"/>
+        </w:rPr>
+      </w:pPr>
+      <w:r>
+        <w:rPr>
+          <w:rFonts w:ascii="Calibri" w:hAnsi="Calibri" w:cs="Calibri"/>
+          <w:sz w:val="24"/>
+          <w:szCs w:val="24"/>
+        </w:rPr>
+        <w:t>S</w:t>
+      </w:r>
+      <w:r>
+        <w:rPr>
+          <w:rFonts w:ascii="Calibri" w:hAnsi="Calibri" w:cs="Calibri"/>
+          <w:sz w:val="24"/>
+          <w:szCs w:val="24"/>
+        </w:rPr>
+        <w:t>e lista historial de</w:t>
+      </w:r>
+      <w:r>
+        <w:rPr>
+          <w:rFonts w:ascii="Calibri" w:hAnsi="Calibri" w:cs="Calibri"/>
+          <w:sz w:val="24"/>
+          <w:szCs w:val="24"/>
+        </w:rPr>
+        <w:t xml:space="preserve"> la rutina de entrenamiento del</w:t>
+      </w:r>
+      <w:r>
+        <w:rPr>
+          <w:rFonts w:ascii="Calibri" w:hAnsi="Calibri" w:cs="Calibri"/>
+          <w:sz w:val="24"/>
+          <w:szCs w:val="24"/>
+        </w:rPr>
+        <w:t xml:space="preserve"> deportista</w:t>
+      </w:r>
+      <w:r>
+        <w:rPr>
+          <w:rFonts w:ascii="Calibri" w:hAnsi="Calibri" w:cs="Calibri"/>
+          <w:sz w:val="24"/>
+          <w:szCs w:val="24"/>
+        </w:rPr>
+        <w:t xml:space="preserve"> o el grupo de deportistas</w:t>
+      </w:r>
+    </w:p>
+    <w:p>
+      <w:pPr>
+        <w:pStyle w:val="Prrafodelista"/>
+        <w:rPr>
+          <w:rFonts w:ascii="Calibri" w:hAnsi="Calibri" w:cs="Calibri"/>
+          <w:sz w:val="24"/>
+          <w:szCs w:val="24"/>
+        </w:rPr>
+      </w:pPr>
+    </w:p>
+    <w:p>
+      <w:pPr>
+        <w:numPr>
+          <w:ilvl w:val="0"/>
+          <w:numId w:val="6"/>
+        </w:numPr>
+        <w:rPr>
+          <w:rFonts w:ascii="Calibri" w:hAnsi="Calibri" w:cs="Calibri"/>
+          <w:b/>
+          <w:i/>
+          <w:sz w:val="24"/>
+          <w:szCs w:val="24"/>
+        </w:rPr>
+      </w:pPr>
+      <w:r>
+        <w:rPr>
+          <w:rFonts w:ascii="Calibri" w:hAnsi="Calibri" w:cs="Calibri"/>
+          <w:b/>
+          <w:i/>
+          <w:sz w:val="24"/>
+          <w:szCs w:val="24"/>
+        </w:rPr>
+        <w:t>RF</w:t>
+      </w:r>
+      <w:r>
+        <w:rPr>
+          <w:rFonts w:ascii="Calibri" w:hAnsi="Calibri" w:cs="Calibri"/>
+          <w:b/>
+          <w:i/>
+          <w:sz w:val="24"/>
+          <w:szCs w:val="24"/>
+        </w:rPr>
+        <w:t>11</w:t>
+      </w:r>
+      <w:r>
+        <w:rPr>
+          <w:rFonts w:ascii="Calibri" w:hAnsi="Calibri" w:cs="Calibri"/>
+          <w:b/>
+          <w:i/>
+          <w:sz w:val="24"/>
+          <w:szCs w:val="24"/>
+        </w:rPr>
+        <w:t xml:space="preserve"> - </w:t>
+      </w:r>
+      <w:r>
+        <w:rPr>
+          <w:rFonts w:ascii="Calibri" w:hAnsi="Calibri" w:cs="Calibri"/>
+          <w:b/>
+          <w:i/>
+          <w:sz w:val="24"/>
+          <w:szCs w:val="24"/>
+        </w:rPr>
         <w:t xml:space="preserve">Obteniendo detalle </w:t>
       </w:r>
       <w:r>
@@ -2382,7 +2690,17 @@
           <w:sz w:val="24"/>
           <w:szCs w:val="24"/>
         </w:rPr>
-        <w:t xml:space="preserve"> los programas de entrenamiento</w:t>
+        <w:t xml:space="preserve"> l</w:t>
+      </w:r>
+      <w:r>
+        <w:rPr>
+          <w:rFonts w:ascii="Calibri" w:hAnsi="Calibri" w:cs="Calibri"/>
+          <w:b/>
+          <w:i/>
+          <w:sz w:val="24"/>
+          <w:szCs w:val="24"/>
+        </w:rPr>
+        <w:t>as actividades</w:t>
       </w:r>
     </w:p>
     <w:p>
@@ -2409,6 +2727,114 @@
           <w:szCs w:val="24"/>
         </w:rPr>
         <w:t>e lista historial de las actividades físicas realizadas.</w:t>
+      </w:r>
+    </w:p>
+    <w:p>
+      <w:pPr>
+        <w:ind w:left="720"/>
+        <w:rPr>
+          <w:rFonts w:ascii="Calibri" w:hAnsi="Calibri" w:cs="Calibri"/>
+          <w:b/>
+          <w:i/>
+          <w:sz w:val="24"/>
+          <w:szCs w:val="24"/>
+        </w:rPr>
+      </w:pPr>
+    </w:p>
+    <w:p>
+      <w:pPr>
+        <w:numPr>
+          <w:ilvl w:val="0"/>
+          <w:numId w:val="6"/>
+        </w:numPr>
+        <w:rPr>
+          <w:rFonts w:ascii="Calibri" w:hAnsi="Calibri" w:cs="Calibri"/>
+          <w:b/>
+          <w:i/>
+          <w:sz w:val="24"/>
+          <w:szCs w:val="24"/>
+        </w:rPr>
+      </w:pPr>
+      <w:r>
+        <w:rPr>
+          <w:rFonts w:ascii="Calibri" w:hAnsi="Calibri" w:cs="Calibri"/>
+          <w:b/>
+          <w:i/>
+          <w:sz w:val="24"/>
+          <w:szCs w:val="24"/>
+        </w:rPr>
+        <w:t>RF12 – Administrando Deportistas</w:t>
+      </w:r>
+    </w:p>
+    <w:p>
+      <w:pPr>
+        <w:ind w:left="720"/>
+        <w:rPr>
+          <w:rFonts w:ascii="Calibri" w:hAnsi="Calibri" w:cs="Calibri"/>
+          <w:sz w:val="24"/>
+          <w:szCs w:val="24"/>
+        </w:rPr>
+      </w:pPr>
+      <w:r>
+        <w:rPr>
+          <w:rFonts w:ascii="Calibri" w:hAnsi="Calibri" w:cs="Calibri"/>
+          <w:sz w:val="24"/>
+          <w:szCs w:val="24"/>
+        </w:rPr>
+        <w:t>Es la administración de deportistas.</w:t>
+      </w:r>
+    </w:p>
+    <w:p>
+      <w:pPr>
+        <w:ind w:left="720"/>
+        <w:rPr>
+          <w:rFonts w:ascii="Calibri" w:hAnsi="Calibri" w:cs="Calibri"/>
+          <w:sz w:val="24"/>
+          <w:szCs w:val="24"/>
+        </w:rPr>
+      </w:pPr>
+    </w:p>
+    <w:p>
+      <w:pPr>
+        <w:numPr>
+          <w:ilvl w:val="0"/>
+          <w:numId w:val="6"/>
+        </w:numPr>
+        <w:rPr>
+          <w:rFonts w:ascii="Calibri" w:hAnsi="Calibri" w:cs="Calibri"/>
+          <w:b/>
+          <w:i/>
+          <w:sz w:val="24"/>
+          <w:szCs w:val="24"/>
+        </w:rPr>
+      </w:pPr>
+      <w:r>
+        <w:rPr>
+          <w:rFonts w:ascii="Calibri" w:hAnsi="Calibri" w:cs="Calibri"/>
+          <w:b/>
+          <w:i/>
+          <w:sz w:val="24"/>
+          <w:szCs w:val="24"/>
+        </w:rPr>
+        <w:t>RF13 – Administrando Grupos</w:t>
+      </w:r>
+    </w:p>
+    <w:p>
+      <w:pPr>
+        <w:ind w:left="720"/>
+        <w:rPr>
+          <w:rFonts w:ascii="Calibri" w:hAnsi="Calibri" w:cs="Calibri"/>
+          <w:sz w:val="24"/>
+          <w:szCs w:val="24"/>
+        </w:rPr>
+      </w:pPr>
+      <w:r>
+        <w:rPr>
+          <w:rFonts w:ascii="Calibri" w:hAnsi="Calibri" w:cs="Calibri"/>
+          <w:sz w:val="24"/>
+          <w:szCs w:val="24"/>
+        </w:rPr>
+        <w:t>Es la administración de grupos de deportistas.</w:t>
       </w:r>
     </w:p>
     <w:p/>
@@ -2553,7 +2979,7 @@
             <w:rPr>
               <w:noProof/>
             </w:rPr>
-            <w:t>4</w:t>
+            <w:t>1</w:t>
           </w:r>
           <w:r>
             <w:rPr>
@@ -4811,7 +5237,7 @@
 </file>
 
 <file path=customXml/itemProps1.xml><?xml version="1.0" encoding="utf-8"?>
-<ds:datastoreItem xmlns:ds="http://schemas.openxmlformats.org/officeDocument/2006/customXml" ds:itemID="{345052FA-ED85-4071-9A3C-303EA42C1F6B}">
+<ds:datastoreItem xmlns:ds="http://schemas.openxmlformats.org/officeDocument/2006/customXml" ds:itemID="{5C051EDD-B8C3-48DD-B728-1D2CB1483D04}">
   <ds:schemaRefs>
     <ds:schemaRef ds:uri="http://schemas.openxmlformats.org/officeDocument/2006/bibliography"/>
   </ds:schemaRefs>

</xml_diff>